<commit_message>
Contieued with the lexer and splitting to tokens
Splitted up the lexerfile into lexer and typeCheckers, where typeCheckers stores all functions for checking token-type. implemented most of the types
</commit_message>
<xml_diff>
--- a/Documentation/Six10.docx
+++ b/Documentation/Six10.docx
@@ -322,15 +322,7 @@
         <w:t xml:space="preserve">Mitt sikte är att </w:t>
       </w:r>
       <w:r>
-        <w:t xml:space="preserve">det ska bli ett </w:t>
-      </w:r>
-      <w:proofErr w:type="spellStart"/>
-      <w:r>
-        <w:t>skriptspråk</w:t>
-      </w:r>
-      <w:proofErr w:type="spellEnd"/>
-      <w:r>
-        <w:t xml:space="preserve"> med möjligheter att köras både interpreterat </w:t>
+        <w:t xml:space="preserve">det ska bli ett skriptspråk med möjligheter att köras både interpreterat </w:t>
       </w:r>
       <w:r>
         <w:t>och som skall kunna kompileras för ökad prestanda.</w:t>
@@ -352,15 +344,7 @@
         <w:t>Eftersom</w:t>
       </w:r>
       <w:r>
-        <w:t xml:space="preserve"> jag är mest bekväm i C++ och </w:t>
-      </w:r>
-      <w:proofErr w:type="spellStart"/>
-      <w:r>
-        <w:t>Python</w:t>
-      </w:r>
-      <w:proofErr w:type="spellEnd"/>
-      <w:r>
-        <w:t xml:space="preserve"> så blir det logiska valet C++</w:t>
+        <w:t xml:space="preserve"> jag är mest bekväm i C++ och Python så blir det logiska valet C++</w:t>
       </w:r>
       <w:r>
         <w:t>, där jag kan få bättre prestanda och ett snabbare interpreterat språk.</w:t>
@@ -405,45 +389,24 @@
         <w:t xml:space="preserve"> </w:t>
       </w:r>
       <w:r>
-        <w:t xml:space="preserve">Klammerparantes skall användas för att definiera ett </w:t>
-      </w:r>
-      <w:proofErr w:type="spellStart"/>
-      <w:r>
-        <w:t>scope</w:t>
-      </w:r>
-      <w:proofErr w:type="spellEnd"/>
-      <w:r>
-        <w:t xml:space="preserve"> och </w:t>
-      </w:r>
-      <w:proofErr w:type="spellStart"/>
-      <w:r>
-        <w:t>indentering</w:t>
-      </w:r>
-      <w:proofErr w:type="spellEnd"/>
+        <w:t xml:space="preserve">Klammerparantes skall användas för att definiera ett scope och </w:t>
+      </w:r>
+      <w:r>
+        <w:t xml:space="preserve">indentering </w:t>
+      </w:r>
+      <w:r>
+        <w:t xml:space="preserve">används för att </w:t>
+      </w:r>
+      <w:r>
+        <w:t>markera</w:t>
+      </w:r>
+      <w:r>
+        <w:t xml:space="preserve"> vilket statement ett</w:t>
+      </w:r>
       <w:r>
         <w:t xml:space="preserve"> </w:t>
       </w:r>
       <w:r>
-        <w:t xml:space="preserve">används för att </w:t>
-      </w:r>
-      <w:r>
-        <w:t>markera</w:t>
-      </w:r>
-      <w:r>
-        <w:t xml:space="preserve"> vilket </w:t>
-      </w:r>
-      <w:proofErr w:type="spellStart"/>
-      <w:r>
-        <w:t>statement</w:t>
-      </w:r>
-      <w:proofErr w:type="spellEnd"/>
-      <w:r>
-        <w:t xml:space="preserve"> ett</w:t>
-      </w:r>
-      <w:r>
-        <w:t xml:space="preserve"> </w:t>
-      </w:r>
-      <w:r>
         <w:t>kodblock</w:t>
       </w:r>
       <w:r>
@@ -451,32 +414,11 @@
       </w:r>
     </w:p>
     <w:p>
-      <w:proofErr w:type="spellStart"/>
-      <w:r>
-        <w:t>Radbryt</w:t>
-      </w:r>
-      <w:proofErr w:type="spellEnd"/>
-      <w:r>
-        <w:t xml:space="preserve"> markerar att ett </w:t>
-      </w:r>
-      <w:proofErr w:type="spellStart"/>
-      <w:r>
-        <w:t>statement</w:t>
-      </w:r>
-      <w:proofErr w:type="spellEnd"/>
-      <w:r>
-        <w:t xml:space="preserve"> </w:t>
-      </w:r>
-      <w:r>
-        <w:t xml:space="preserve">är färdigt. Om </w:t>
-      </w:r>
-      <w:proofErr w:type="spellStart"/>
-      <w:r>
-        <w:t>radbryt</w:t>
-      </w:r>
-      <w:proofErr w:type="spellEnd"/>
-      <w:r>
-        <w:t xml:space="preserve"> kommer i </w:t>
+      <w:r>
+        <w:t xml:space="preserve">Radbryt markerar att ett statement </w:t>
+      </w:r>
+      <w:r>
+        <w:t xml:space="preserve">är färdigt. Om radbryt kommer i </w:t>
       </w:r>
       <w:r>
         <w:t>rund</w:t>
@@ -487,6 +429,11 @@
       <w:r>
         <w:t xml:space="preserve"> fortsätter statment tills slutparantes kommer.</w:t>
       </w:r>
+      <w:r>
+        <w:t xml:space="preserve"> Backslash indikerar att statment fortsätter på kommande rad.</w:t>
+      </w:r>
+      <w:bookmarkStart w:id="1" w:name="_GoBack"/>
+      <w:bookmarkEnd w:id="1"/>
     </w:p>
     <w:p>
       <w:r>
@@ -502,19 +449,11 @@
           <w:lang w:val="en-US"/>
         </w:rPr>
       </w:pPr>
-      <w:proofErr w:type="spellStart"/>
       <w:r>
         <w:rPr>
           <w:lang w:val="en-US"/>
         </w:rPr>
-        <w:t>Exempel</w:t>
-      </w:r>
-      <w:proofErr w:type="spellEnd"/>
-      <w:r>
-        <w:rPr>
-          <w:lang w:val="en-US"/>
-        </w:rPr>
-        <w:t>:</w:t>
+        <w:t>Exempel:</w:t>
       </w:r>
     </w:p>
     <w:p>
@@ -569,7 +508,6 @@
         </w:rPr>
         <w:t xml:space="preserve">in </w:t>
       </w:r>
-      <w:proofErr w:type="gramStart"/>
       <w:r>
         <w:rPr>
           <w:rFonts w:ascii="Consolas" w:eastAsia="Times New Roman" w:hAnsi="Consolas" w:cs="Times New Roman"/>
@@ -590,7 +528,6 @@
         </w:rPr>
         <w:t>(</w:t>
       </w:r>
-      <w:proofErr w:type="gramEnd"/>
       <w:r>
         <w:rPr>
           <w:rFonts w:ascii="Consolas" w:eastAsia="Times New Roman" w:hAnsi="Consolas" w:cs="Times New Roman"/>
@@ -661,7 +598,7 @@
           <w:color w:val="D4D4D4"/>
           <w:sz w:val="21"/>
           <w:szCs w:val="21"/>
-          <w:lang w:eastAsia="sv-SE"/>
+          <w:lang w:val="en-US" w:eastAsia="sv-SE"/>
         </w:rPr>
       </w:pPr>
       <w:r>
@@ -674,16 +611,25 @@
         </w:rPr>
         <w:t>    </w:t>
       </w:r>
-      <w:proofErr w:type="gramStart"/>
       <w:r>
         <w:rPr>
           <w:rFonts w:ascii="Consolas" w:eastAsia="Times New Roman" w:hAnsi="Consolas" w:cs="Times New Roman"/>
           <w:color w:val="D4D4D4"/>
           <w:sz w:val="21"/>
           <w:szCs w:val="21"/>
-          <w:lang w:eastAsia="sv-SE"/>
-        </w:rPr>
-        <w:t>output</w:t>
+          <w:lang w:val="en-US" w:eastAsia="sv-SE"/>
+        </w:rPr>
+        <w:t>output(</w:t>
+      </w:r>
+      <w:r>
+        <w:rPr>
+          <w:rFonts w:ascii="Consolas" w:eastAsia="Times New Roman" w:hAnsi="Consolas" w:cs="Times New Roman"/>
+          <w:color w:val="CE9178"/>
+          <w:sz w:val="21"/>
+          <w:szCs w:val="21"/>
+          <w:lang w:val="en-US" w:eastAsia="sv-SE"/>
+        </w:rPr>
+        <w:t>"Printing number: "</w:t>
       </w:r>
       <w:r>
         <w:rPr>
@@ -691,80 +637,61 @@
           <w:color w:val="D4D4D4"/>
           <w:sz w:val="21"/>
           <w:szCs w:val="21"/>
-          <w:lang w:eastAsia="sv-SE"/>
-        </w:rPr>
-        <w:t>(</w:t>
-      </w:r>
-      <w:proofErr w:type="gramEnd"/>
-      <w:r>
-        <w:rPr>
-          <w:rFonts w:ascii="Consolas" w:eastAsia="Times New Roman" w:hAnsi="Consolas" w:cs="Times New Roman"/>
-          <w:color w:val="CE9178"/>
-          <w:sz w:val="21"/>
-          <w:szCs w:val="21"/>
-          <w:lang w:eastAsia="sv-SE"/>
-        </w:rPr>
-        <w:t>"Printing </w:t>
-      </w:r>
-      <w:proofErr w:type="spellStart"/>
-      <w:r>
-        <w:rPr>
-          <w:rFonts w:ascii="Consolas" w:eastAsia="Times New Roman" w:hAnsi="Consolas" w:cs="Times New Roman"/>
-          <w:color w:val="CE9178"/>
-          <w:sz w:val="21"/>
-          <w:szCs w:val="21"/>
-          <w:lang w:eastAsia="sv-SE"/>
+          <w:lang w:val="en-US" w:eastAsia="sv-SE"/>
+        </w:rPr>
+        <w:t> + </w:t>
+      </w:r>
+      <w:r>
+        <w:rPr>
+          <w:rFonts w:ascii="Consolas" w:eastAsia="Times New Roman" w:hAnsi="Consolas" w:cs="Times New Roman"/>
+          <w:color w:val="FFFFA9"/>
+          <w:sz w:val="21"/>
+          <w:szCs w:val="21"/>
+          <w:lang w:val="en-US" w:eastAsia="sv-SE"/>
         </w:rPr>
         <w:t>number</w:t>
       </w:r>
-      <w:proofErr w:type="spellEnd"/>
-      <w:r>
-        <w:rPr>
-          <w:rFonts w:ascii="Consolas" w:eastAsia="Times New Roman" w:hAnsi="Consolas" w:cs="Times New Roman"/>
-          <w:color w:val="CE9178"/>
-          <w:sz w:val="21"/>
-          <w:szCs w:val="21"/>
-          <w:lang w:eastAsia="sv-SE"/>
-        </w:rPr>
-        <w:t>: "</w:t>
-      </w:r>
       <w:r>
         <w:rPr>
           <w:rFonts w:ascii="Consolas" w:eastAsia="Times New Roman" w:hAnsi="Consolas" w:cs="Times New Roman"/>
           <w:color w:val="D4D4D4"/>
           <w:sz w:val="21"/>
           <w:szCs w:val="21"/>
-          <w:lang w:eastAsia="sv-SE"/>
-        </w:rPr>
-        <w:t> + </w:t>
-      </w:r>
-      <w:proofErr w:type="spellStart"/>
-      <w:r>
-        <w:rPr>
-          <w:rFonts w:ascii="Consolas" w:eastAsia="Times New Roman" w:hAnsi="Consolas" w:cs="Times New Roman"/>
-          <w:color w:val="FFFFA9"/>
-          <w:sz w:val="21"/>
-          <w:szCs w:val="21"/>
-          <w:lang w:eastAsia="sv-SE"/>
-        </w:rPr>
-        <w:t>number</w:t>
-      </w:r>
-      <w:proofErr w:type="spellEnd"/>
-      <w:r>
-        <w:rPr>
-          <w:rFonts w:ascii="Consolas" w:eastAsia="Times New Roman" w:hAnsi="Consolas" w:cs="Times New Roman"/>
-          <w:color w:val="D4D4D4"/>
-          <w:sz w:val="21"/>
-          <w:szCs w:val="21"/>
-          <w:lang w:eastAsia="sv-SE"/>
+          <w:lang w:val="en-US" w:eastAsia="sv-SE"/>
         </w:rPr>
         <w:t>)</w:t>
       </w:r>
     </w:p>
-    <w:p/>
+    <w:p>
+      <w:pPr>
+        <w:rPr>
+          <w:lang w:val="en-US"/>
+        </w:rPr>
+      </w:pPr>
+    </w:p>
     <w:p>
       <w:r>
         <w:t>Detta kodstycke ger utskriften:</w:t>
+      </w:r>
+    </w:p>
+    <w:p>
+      <w:pPr>
+        <w:pStyle w:val="Ingetavstnd"/>
+        <w:rPr>
+          <w:rFonts w:ascii="Courier New" w:hAnsi="Courier New" w:cs="Courier New"/>
+        </w:rPr>
+      </w:pPr>
+      <w:r>
+        <w:rPr>
+          <w:rFonts w:ascii="Courier New" w:hAnsi="Courier New" w:cs="Courier New"/>
+        </w:rPr>
+        <w:t xml:space="preserve">    </w:t>
+      </w:r>
+      <w:r>
+        <w:rPr>
+          <w:rFonts w:ascii="Courier New" w:hAnsi="Courier New" w:cs="Courier New"/>
+        </w:rPr>
+        <w:t>Printing number: 0</w:t>
       </w:r>
     </w:p>
     <w:p>
@@ -786,7 +713,7 @@
           <w:rFonts w:ascii="Courier New" w:hAnsi="Courier New" w:cs="Courier New"/>
           <w:lang w:val="en-US"/>
         </w:rPr>
-        <w:t>Printing number: 0</w:t>
+        <w:t>Printing number: 1</w:t>
       </w:r>
     </w:p>
     <w:p>
@@ -802,7 +729,7 @@
           <w:rFonts w:ascii="Courier New" w:hAnsi="Courier New" w:cs="Courier New"/>
           <w:lang w:val="en-US"/>
         </w:rPr>
-        <w:t xml:space="preserve">    Printing number: 1</w:t>
+        <w:t xml:space="preserve">    Printing number: 2</w:t>
       </w:r>
     </w:p>
     <w:p>
@@ -818,7 +745,7 @@
           <w:rFonts w:ascii="Courier New" w:hAnsi="Courier New" w:cs="Courier New"/>
           <w:lang w:val="en-US"/>
         </w:rPr>
-        <w:t xml:space="preserve">    Printing number: 2</w:t>
+        <w:t xml:space="preserve">    Printing number: 3</w:t>
       </w:r>
     </w:p>
     <w:p>
@@ -834,7 +761,7 @@
           <w:rFonts w:ascii="Courier New" w:hAnsi="Courier New" w:cs="Courier New"/>
           <w:lang w:val="en-US"/>
         </w:rPr>
-        <w:t xml:space="preserve">    Printing number: 3</w:t>
+        <w:t xml:space="preserve">    Printing number: 4</w:t>
       </w:r>
     </w:p>
     <w:p>
@@ -850,7 +777,7 @@
           <w:rFonts w:ascii="Courier New" w:hAnsi="Courier New" w:cs="Courier New"/>
           <w:lang w:val="en-US"/>
         </w:rPr>
-        <w:t xml:space="preserve">    Printing number: 4</w:t>
+        <w:t xml:space="preserve">    Printing number: 5</w:t>
       </w:r>
     </w:p>
     <w:p>
@@ -866,7 +793,7 @@
           <w:rFonts w:ascii="Courier New" w:hAnsi="Courier New" w:cs="Courier New"/>
           <w:lang w:val="en-US"/>
         </w:rPr>
-        <w:t xml:space="preserve">    Printing number: 5</w:t>
+        <w:t xml:space="preserve">    Printing number: 6</w:t>
       </w:r>
     </w:p>
     <w:p>
@@ -882,7 +809,7 @@
           <w:rFonts w:ascii="Courier New" w:hAnsi="Courier New" w:cs="Courier New"/>
           <w:lang w:val="en-US"/>
         </w:rPr>
-        <w:t xml:space="preserve">    Printing number: 6</w:t>
+        <w:t xml:space="preserve">    Printing number: 7</w:t>
       </w:r>
     </w:p>
     <w:p>
@@ -898,7 +825,7 @@
           <w:rFonts w:ascii="Courier New" w:hAnsi="Courier New" w:cs="Courier New"/>
           <w:lang w:val="en-US"/>
         </w:rPr>
-        <w:t xml:space="preserve">    Printing number: 7</w:t>
+        <w:t xml:space="preserve">    Printing number: 8</w:t>
       </w:r>
     </w:p>
     <w:p>
@@ -914,54 +841,27 @@
           <w:rFonts w:ascii="Courier New" w:hAnsi="Courier New" w:cs="Courier New"/>
           <w:lang w:val="en-US"/>
         </w:rPr>
-        <w:t xml:space="preserve">    Printing number: 8</w:t>
-      </w:r>
-    </w:p>
-    <w:p>
-      <w:pPr>
-        <w:pStyle w:val="Ingetavstnd"/>
-        <w:rPr>
-          <w:rFonts w:ascii="Courier New" w:hAnsi="Courier New" w:cs="Courier New"/>
-        </w:rPr>
-      </w:pPr>
+        <w:t xml:space="preserve">    </w:t>
+      </w:r>
       <w:r>
         <w:rPr>
           <w:rFonts w:ascii="Courier New" w:hAnsi="Courier New" w:cs="Courier New"/>
           <w:lang w:val="en-US"/>
         </w:rPr>
-        <w:t xml:space="preserve">    </w:t>
-      </w:r>
-      <w:r>
-        <w:rPr>
-          <w:rFonts w:ascii="Courier New" w:hAnsi="Courier New" w:cs="Courier New"/>
-        </w:rPr>
-        <w:t xml:space="preserve">Printing </w:t>
-      </w:r>
-      <w:proofErr w:type="spellStart"/>
-      <w:r>
-        <w:rPr>
-          <w:rFonts w:ascii="Courier New" w:hAnsi="Courier New" w:cs="Courier New"/>
-        </w:rPr>
-        <w:t>number</w:t>
-      </w:r>
-      <w:proofErr w:type="spellEnd"/>
-      <w:r>
-        <w:rPr>
-          <w:rFonts w:ascii="Courier New" w:hAnsi="Courier New" w:cs="Courier New"/>
-        </w:rPr>
-        <w:t>: 9</w:t>
-      </w:r>
-    </w:p>
-    <w:p/>
-    <w:p>
-      <w:r>
-        <w:t xml:space="preserve">I kodexemplet ovan är </w:t>
-      </w:r>
-      <w:proofErr w:type="spellStart"/>
-      <w:r>
-        <w:t>foreach</w:t>
-      </w:r>
-      <w:proofErr w:type="spellEnd"/>
+        <w:t>Printing number: 9</w:t>
+      </w:r>
+    </w:p>
+    <w:p>
+      <w:pPr>
+        <w:rPr>
+          <w:lang w:val="en-US"/>
+        </w:rPr>
+      </w:pPr>
+    </w:p>
+    <w:p>
+      <w:r>
+        <w:t>I kodexemplet ovan är foreach</w:t>
+      </w:r>
       <w:r>
         <w:t xml:space="preserve"> och </w:t>
       </w:r>
@@ -969,31 +869,10 @@
         <w:t>in</w:t>
       </w:r>
       <w:r>
-        <w:t xml:space="preserve"> exempel på nyckelord, </w:t>
-      </w:r>
-      <w:proofErr w:type="spellStart"/>
-      <w:r>
-        <w:t>number</w:t>
-      </w:r>
-      <w:proofErr w:type="spellEnd"/>
-      <w:r>
-        <w:t xml:space="preserve"> är en variabel, 0, 10 och stängen är </w:t>
-      </w:r>
-      <w:proofErr w:type="spellStart"/>
-      <w:r>
-        <w:t>litterals</w:t>
-      </w:r>
-      <w:proofErr w:type="spellEnd"/>
-      <w:r>
-        <w:t xml:space="preserve"> och </w:t>
-      </w:r>
-      <w:proofErr w:type="spellStart"/>
-      <w:r>
-        <w:t>range</w:t>
-      </w:r>
-      <w:proofErr w:type="spellEnd"/>
-      <w:r>
-        <w:t xml:space="preserve"> och </w:t>
+        <w:t xml:space="preserve"> exempel på nyckelord, number är en variabel, 0, 10 och stängen är litterals och </w:t>
+      </w:r>
+      <w:r>
+        <w:t xml:space="preserve">range och </w:t>
       </w:r>
       <w:r>
         <w:t>output är funktion</w:t>
@@ -1022,13 +901,8 @@
           <w:numId w:val="4"/>
         </w:numPr>
       </w:pPr>
-      <w:proofErr w:type="spellStart"/>
-      <w:r>
-        <w:t>Identifiers</w:t>
-      </w:r>
-      <w:proofErr w:type="spellEnd"/>
-      <w:r>
-        <w:t xml:space="preserve"> kan endast skrivas med </w:t>
+      <w:r>
+        <w:t xml:space="preserve">Identifiers kan endast skrivas med </w:t>
       </w:r>
       <w:r>
         <w:rPr>
@@ -1040,7 +914,6 @@
       <w:r>
         <w:t xml:space="preserve">, </w:t>
       </w:r>
-      <w:proofErr w:type="gramStart"/>
       <w:r>
         <w:rPr>
           <w:b/>
@@ -1048,7 +921,6 @@
         </w:rPr>
         <w:t>0-9</w:t>
       </w:r>
-      <w:proofErr w:type="gramEnd"/>
       <w:r>
         <w:t xml:space="preserve"> </w:t>
       </w:r>
@@ -1074,7 +946,6 @@
       <w:r>
         <w:t xml:space="preserve">). Namn som </w:t>
       </w:r>
-      <w:proofErr w:type="spellStart"/>
       <w:r>
         <w:rPr>
           <w:b/>
@@ -1082,7 +953,6 @@
         </w:rPr>
         <w:t>minKlass</w:t>
       </w:r>
-      <w:proofErr w:type="spellEnd"/>
       <w:r>
         <w:t xml:space="preserve">, </w:t>
       </w:r>
@@ -1096,7 +966,6 @@
       <w:r>
         <w:t xml:space="preserve">, </w:t>
       </w:r>
-      <w:proofErr w:type="spellStart"/>
       <w:r>
         <w:rPr>
           <w:b/>
@@ -1104,17 +973,8 @@
         </w:rPr>
         <w:t>print_to_screen</w:t>
       </w:r>
-      <w:proofErr w:type="spellEnd"/>
-      <w:r>
-        <w:t xml:space="preserve"> är </w:t>
-      </w:r>
-      <w:proofErr w:type="spellStart"/>
-      <w:r>
-        <w:t>giltliga</w:t>
-      </w:r>
-      <w:proofErr w:type="spellEnd"/>
-      <w:r>
-        <w:t>.</w:t>
+      <w:r>
+        <w:t xml:space="preserve"> är giltliga.</w:t>
       </w:r>
     </w:p>
     <w:p>
@@ -1126,15 +986,7 @@
         </w:numPr>
       </w:pPr>
       <w:r>
-        <w:t xml:space="preserve">En </w:t>
-      </w:r>
-      <w:proofErr w:type="spellStart"/>
-      <w:r>
-        <w:t>identifier</w:t>
-      </w:r>
-      <w:proofErr w:type="spellEnd"/>
-      <w:r>
-        <w:t xml:space="preserve"> får inte börja med en siffra. Ex. </w:t>
+        <w:t xml:space="preserve">En identifier får inte börja med en siffra. Ex. </w:t>
       </w:r>
       <w:r>
         <w:rPr>
@@ -1214,16 +1066,11 @@
           <w:b/>
           <w:bCs/>
         </w:rPr>
-        <w:t>!”#$%&amp;</w:t>
-      </w:r>
-      <w:r>
-        <w:t xml:space="preserve"> </w:t>
-      </w:r>
-      <w:proofErr w:type="gramStart"/>
-      <w:r>
-        <w:t>etc.</w:t>
-      </w:r>
-      <w:proofErr w:type="gramEnd"/>
+        <w:t>!”$%&amp;</w:t>
+      </w:r>
+      <w:r>
+        <w:t xml:space="preserve"> etc.</w:t>
+      </w:r>
     </w:p>
     <w:p>
       <w:pPr>
@@ -1460,27 +1307,14 @@
       <w:r>
         <w:t xml:space="preserve">På samma sätt som </w:t>
       </w:r>
-      <w:proofErr w:type="spellStart"/>
-      <w:r>
-        <w:t>Python</w:t>
-      </w:r>
-      <w:proofErr w:type="spellEnd"/>
-      <w:r>
-        <w:t xml:space="preserve">, </w:t>
+      <w:r>
+        <w:t xml:space="preserve">Python, </w:t>
       </w:r>
       <w:r>
         <w:t xml:space="preserve">variabler med </w:t>
       </w:r>
       <w:r>
-        <w:t xml:space="preserve">allting som inte är en fundamental </w:t>
-      </w:r>
-      <w:proofErr w:type="spellStart"/>
-      <w:r>
-        <w:t>datatyp</w:t>
-      </w:r>
-      <w:proofErr w:type="spellEnd"/>
-      <w:r>
-        <w:t xml:space="preserve"> </w:t>
+        <w:t xml:space="preserve">allting som inte är en fundamental datatyp </w:t>
       </w:r>
       <w:r>
         <w:t xml:space="preserve">hanteras som pekare, </w:t>
@@ -1489,40 +1323,13 @@
         <w:t>medan</w:t>
       </w:r>
       <w:r>
-        <w:t xml:space="preserve"> fundamentala datatyper – ex. </w:t>
-      </w:r>
-      <w:proofErr w:type="spellStart"/>
-      <w:r>
-        <w:t>int</w:t>
-      </w:r>
-      <w:proofErr w:type="spellEnd"/>
-      <w:r>
-        <w:t xml:space="preserve">, float, string </w:t>
-      </w:r>
-      <w:proofErr w:type="spellStart"/>
-      <w:r>
-        <w:t>etc</w:t>
-      </w:r>
-      <w:proofErr w:type="spellEnd"/>
-      <w:r>
-        <w:t xml:space="preserve"> </w:t>
-      </w:r>
-      <w:proofErr w:type="gramStart"/>
-      <w:r>
-        <w:t xml:space="preserve">–  </w:t>
-      </w:r>
-      <w:r>
-        <w:t>placeras</w:t>
-      </w:r>
-      <w:proofErr w:type="gramEnd"/>
-      <w:r>
-        <w:t xml:space="preserve"> rakt in i variabeln.</w:t>
-      </w:r>
-    </w:p>
-    <w:p>
-      <w:bookmarkStart w:id="1" w:name="_GoBack"/>
-      <w:bookmarkEnd w:id="1"/>
-    </w:p>
+        <w:t xml:space="preserve"> fundamentala datatyper – ex. int, float, string etc –  </w:t>
+      </w:r>
+      <w:r>
+        <w:t>placeras rakt in i variabeln.</w:t>
+      </w:r>
+    </w:p>
+    <w:p/>
     <w:sectPr>
       <w:pgSz w:w="11906" w:h="16838"/>
       <w:pgMar w:top="1417" w:right="1417" w:bottom="1417" w:left="1417" w:header="708" w:footer="708" w:gutter="0"/>

</xml_diff>

<commit_message>
lexer reworked and main function broke out to main.cpp. checkers for 12-15 in skech in docs not implemented in isType()
</commit_message>
<xml_diff>
--- a/Documentation/Six10.docx
+++ b/Documentation/Six10.docx
@@ -432,8 +432,6 @@
       <w:r>
         <w:t xml:space="preserve"> Backslash indikerar att statment fortsätter på kommande rad.</w:t>
       </w:r>
-      <w:bookmarkStart w:id="1" w:name="_GoBack"/>
-      <w:bookmarkEnd w:id="1"/>
     </w:p>
     <w:p>
       <w:r>
@@ -598,7 +596,7 @@
           <w:color w:val="D4D4D4"/>
           <w:sz w:val="21"/>
           <w:szCs w:val="21"/>
-          <w:lang w:val="en-US" w:eastAsia="sv-SE"/>
+          <w:lang w:eastAsia="sv-SE"/>
         </w:rPr>
       </w:pPr>
       <w:r>
@@ -617,7 +615,7 @@
           <w:color w:val="D4D4D4"/>
           <w:sz w:val="21"/>
           <w:szCs w:val="21"/>
-          <w:lang w:val="en-US" w:eastAsia="sv-SE"/>
+          <w:lang w:eastAsia="sv-SE"/>
         </w:rPr>
         <w:t>output(</w:t>
       </w:r>
@@ -627,7 +625,7 @@
           <w:color w:val="CE9178"/>
           <w:sz w:val="21"/>
           <w:szCs w:val="21"/>
-          <w:lang w:val="en-US" w:eastAsia="sv-SE"/>
+          <w:lang w:eastAsia="sv-SE"/>
         </w:rPr>
         <w:t>"Printing number: "</w:t>
       </w:r>
@@ -637,7 +635,7 @@
           <w:color w:val="D4D4D4"/>
           <w:sz w:val="21"/>
           <w:szCs w:val="21"/>
-          <w:lang w:val="en-US" w:eastAsia="sv-SE"/>
+          <w:lang w:eastAsia="sv-SE"/>
         </w:rPr>
         <w:t> + </w:t>
       </w:r>
@@ -647,7 +645,7 @@
           <w:color w:val="FFFFA9"/>
           <w:sz w:val="21"/>
           <w:szCs w:val="21"/>
-          <w:lang w:val="en-US" w:eastAsia="sv-SE"/>
+          <w:lang w:eastAsia="sv-SE"/>
         </w:rPr>
         <w:t>number</w:t>
       </w:r>
@@ -657,41 +655,15 @@
           <w:color w:val="D4D4D4"/>
           <w:sz w:val="21"/>
           <w:szCs w:val="21"/>
-          <w:lang w:val="en-US" w:eastAsia="sv-SE"/>
+          <w:lang w:eastAsia="sv-SE"/>
         </w:rPr>
         <w:t>)</w:t>
       </w:r>
     </w:p>
-    <w:p>
-      <w:pPr>
-        <w:rPr>
-          <w:lang w:val="en-US"/>
-        </w:rPr>
-      </w:pPr>
-    </w:p>
+    <w:p/>
     <w:p>
       <w:r>
         <w:t>Detta kodstycke ger utskriften:</w:t>
-      </w:r>
-    </w:p>
-    <w:p>
-      <w:pPr>
-        <w:pStyle w:val="Ingetavstnd"/>
-        <w:rPr>
-          <w:rFonts w:ascii="Courier New" w:hAnsi="Courier New" w:cs="Courier New"/>
-        </w:rPr>
-      </w:pPr>
-      <w:r>
-        <w:rPr>
-          <w:rFonts w:ascii="Courier New" w:hAnsi="Courier New" w:cs="Courier New"/>
-        </w:rPr>
-        <w:t xml:space="preserve">    </w:t>
-      </w:r>
-      <w:r>
-        <w:rPr>
-          <w:rFonts w:ascii="Courier New" w:hAnsi="Courier New" w:cs="Courier New"/>
-        </w:rPr>
-        <w:t>Printing number: 0</w:t>
       </w:r>
     </w:p>
     <w:p>
@@ -713,7 +685,7 @@
           <w:rFonts w:ascii="Courier New" w:hAnsi="Courier New" w:cs="Courier New"/>
           <w:lang w:val="en-US"/>
         </w:rPr>
-        <w:t>Printing number: 1</w:t>
+        <w:t>Printing number: 0</w:t>
       </w:r>
     </w:p>
     <w:p>
@@ -729,135 +701,150 @@
           <w:rFonts w:ascii="Courier New" w:hAnsi="Courier New" w:cs="Courier New"/>
           <w:lang w:val="en-US"/>
         </w:rPr>
-        <w:t xml:space="preserve">    Printing number: 2</w:t>
-      </w:r>
-    </w:p>
-    <w:p>
-      <w:pPr>
-        <w:pStyle w:val="Ingetavstnd"/>
+        <w:t xml:space="preserve">    </w:t>
+      </w:r>
+      <w:r>
         <w:rPr>
           <w:rFonts w:ascii="Courier New" w:hAnsi="Courier New" w:cs="Courier New"/>
           <w:lang w:val="en-US"/>
         </w:rPr>
-      </w:pPr>
-      <w:r>
+        <w:t>Printing number: 1</w:t>
+      </w:r>
+    </w:p>
+    <w:p>
+      <w:pPr>
+        <w:pStyle w:val="Ingetavstnd"/>
         <w:rPr>
           <w:rFonts w:ascii="Courier New" w:hAnsi="Courier New" w:cs="Courier New"/>
           <w:lang w:val="en-US"/>
         </w:rPr>
-        <w:t xml:space="preserve">    Printing number: 3</w:t>
-      </w:r>
-    </w:p>
-    <w:p>
-      <w:pPr>
-        <w:pStyle w:val="Ingetavstnd"/>
+      </w:pPr>
+      <w:r>
         <w:rPr>
           <w:rFonts w:ascii="Courier New" w:hAnsi="Courier New" w:cs="Courier New"/>
           <w:lang w:val="en-US"/>
         </w:rPr>
-      </w:pPr>
-      <w:r>
+        <w:t xml:space="preserve">    Printing number: 2</w:t>
+      </w:r>
+    </w:p>
+    <w:p>
+      <w:pPr>
+        <w:pStyle w:val="Ingetavstnd"/>
         <w:rPr>
           <w:rFonts w:ascii="Courier New" w:hAnsi="Courier New" w:cs="Courier New"/>
           <w:lang w:val="en-US"/>
         </w:rPr>
-        <w:t xml:space="preserve">    Printing number: 4</w:t>
-      </w:r>
-    </w:p>
-    <w:p>
-      <w:pPr>
-        <w:pStyle w:val="Ingetavstnd"/>
+      </w:pPr>
+      <w:r>
         <w:rPr>
           <w:rFonts w:ascii="Courier New" w:hAnsi="Courier New" w:cs="Courier New"/>
           <w:lang w:val="en-US"/>
         </w:rPr>
-      </w:pPr>
-      <w:r>
+        <w:t xml:space="preserve">    Printing number: 3</w:t>
+      </w:r>
+    </w:p>
+    <w:p>
+      <w:pPr>
+        <w:pStyle w:val="Ingetavstnd"/>
         <w:rPr>
           <w:rFonts w:ascii="Courier New" w:hAnsi="Courier New" w:cs="Courier New"/>
           <w:lang w:val="en-US"/>
         </w:rPr>
-        <w:t xml:space="preserve">    Printing number: 5</w:t>
-      </w:r>
-    </w:p>
-    <w:p>
-      <w:pPr>
-        <w:pStyle w:val="Ingetavstnd"/>
+      </w:pPr>
+      <w:r>
         <w:rPr>
           <w:rFonts w:ascii="Courier New" w:hAnsi="Courier New" w:cs="Courier New"/>
           <w:lang w:val="en-US"/>
         </w:rPr>
-      </w:pPr>
-      <w:r>
+        <w:t xml:space="preserve">    Printing number: 4</w:t>
+      </w:r>
+    </w:p>
+    <w:p>
+      <w:pPr>
+        <w:pStyle w:val="Ingetavstnd"/>
         <w:rPr>
           <w:rFonts w:ascii="Courier New" w:hAnsi="Courier New" w:cs="Courier New"/>
           <w:lang w:val="en-US"/>
         </w:rPr>
-        <w:t xml:space="preserve">    Printing number: 6</w:t>
-      </w:r>
-    </w:p>
-    <w:p>
-      <w:pPr>
-        <w:pStyle w:val="Ingetavstnd"/>
+      </w:pPr>
+      <w:r>
         <w:rPr>
           <w:rFonts w:ascii="Courier New" w:hAnsi="Courier New" w:cs="Courier New"/>
           <w:lang w:val="en-US"/>
         </w:rPr>
-      </w:pPr>
-      <w:r>
+        <w:t xml:space="preserve">    Printing number: 5</w:t>
+      </w:r>
+    </w:p>
+    <w:p>
+      <w:pPr>
+        <w:pStyle w:val="Ingetavstnd"/>
         <w:rPr>
           <w:rFonts w:ascii="Courier New" w:hAnsi="Courier New" w:cs="Courier New"/>
           <w:lang w:val="en-US"/>
         </w:rPr>
-        <w:t xml:space="preserve">    Printing number: 7</w:t>
-      </w:r>
-    </w:p>
-    <w:p>
-      <w:pPr>
-        <w:pStyle w:val="Ingetavstnd"/>
+      </w:pPr>
+      <w:r>
         <w:rPr>
           <w:rFonts w:ascii="Courier New" w:hAnsi="Courier New" w:cs="Courier New"/>
           <w:lang w:val="en-US"/>
         </w:rPr>
-      </w:pPr>
-      <w:r>
+        <w:t xml:space="preserve">    Printing number: 6</w:t>
+      </w:r>
+    </w:p>
+    <w:p>
+      <w:pPr>
+        <w:pStyle w:val="Ingetavstnd"/>
         <w:rPr>
           <w:rFonts w:ascii="Courier New" w:hAnsi="Courier New" w:cs="Courier New"/>
           <w:lang w:val="en-US"/>
         </w:rPr>
-        <w:t xml:space="preserve">    Printing number: 8</w:t>
-      </w:r>
-    </w:p>
-    <w:p>
-      <w:pPr>
-        <w:pStyle w:val="Ingetavstnd"/>
+      </w:pPr>
+      <w:r>
         <w:rPr>
           <w:rFonts w:ascii="Courier New" w:hAnsi="Courier New" w:cs="Courier New"/>
           <w:lang w:val="en-US"/>
         </w:rPr>
-      </w:pPr>
-      <w:r>
+        <w:t xml:space="preserve">    Printing number: 7</w:t>
+      </w:r>
+    </w:p>
+    <w:p>
+      <w:pPr>
+        <w:pStyle w:val="Ingetavstnd"/>
         <w:rPr>
           <w:rFonts w:ascii="Courier New" w:hAnsi="Courier New" w:cs="Courier New"/>
           <w:lang w:val="en-US"/>
         </w:rPr>
-        <w:t xml:space="preserve">    </w:t>
-      </w:r>
+      </w:pPr>
       <w:r>
         <w:rPr>
           <w:rFonts w:ascii="Courier New" w:hAnsi="Courier New" w:cs="Courier New"/>
           <w:lang w:val="en-US"/>
         </w:rPr>
+        <w:t xml:space="preserve">    Printing number: 8</w:t>
+      </w:r>
+    </w:p>
+    <w:p>
+      <w:pPr>
+        <w:pStyle w:val="Ingetavstnd"/>
+        <w:rPr>
+          <w:rFonts w:ascii="Courier New" w:hAnsi="Courier New" w:cs="Courier New"/>
+        </w:rPr>
+      </w:pPr>
+      <w:r>
+        <w:rPr>
+          <w:rFonts w:ascii="Courier New" w:hAnsi="Courier New" w:cs="Courier New"/>
+          <w:lang w:val="en-US"/>
+        </w:rPr>
+        <w:t xml:space="preserve">    </w:t>
+      </w:r>
+      <w:r>
+        <w:rPr>
+          <w:rFonts w:ascii="Courier New" w:hAnsi="Courier New" w:cs="Courier New"/>
+        </w:rPr>
         <w:t>Printing number: 9</w:t>
       </w:r>
     </w:p>
-    <w:p>
-      <w:pPr>
-        <w:rPr>
-          <w:lang w:val="en-US"/>
-        </w:rPr>
-      </w:pPr>
-    </w:p>
+    <w:p/>
     <w:p>
       <w:r>
         <w:t>I kodexemplet ovan är foreach</w:t>
@@ -1328,6 +1315,760 @@
       <w:r>
         <w:t>placeras rakt in i variabeln.</w:t>
       </w:r>
+    </w:p>
+    <w:p>
+      <w:pPr>
+        <w:pStyle w:val="Rubrik1"/>
+      </w:pPr>
+      <w:r>
+        <w:t>Skiss på lexer</w:t>
+      </w:r>
+    </w:p>
+    <w:p>
+      <w:pPr>
+        <w:pStyle w:val="Liststycke"/>
+        <w:numPr>
+          <w:ilvl w:val="0"/>
+          <w:numId w:val="5"/>
+        </w:numPr>
+      </w:pPr>
+      <w:r>
+        <w:t xml:space="preserve">Om </w:t>
+      </w:r>
+      <w:r>
+        <w:t>[a-z</w:t>
+      </w:r>
+      <w:r>
+        <w:t>]</w:t>
+      </w:r>
+      <w:r>
+        <w:t xml:space="preserve">, </w:t>
+      </w:r>
+      <w:r>
+        <w:t>[</w:t>
+      </w:r>
+      <w:r>
+        <w:t>A-Z]</w:t>
+      </w:r>
+      <w:r>
+        <w:t xml:space="preserve"> eller </w:t>
+      </w:r>
+      <w:r>
+        <w:t>[</w:t>
+      </w:r>
+      <w:r>
+        <w:t>_</w:t>
+      </w:r>
+      <w:r>
+        <w:t>]</w:t>
+      </w:r>
+      <w:r>
+        <w:t xml:space="preserve">, : </w:t>
+      </w:r>
+    </w:p>
+    <w:p>
+      <w:pPr>
+        <w:pStyle w:val="Liststycke"/>
+        <w:numPr>
+          <w:ilvl w:val="1"/>
+          <w:numId w:val="5"/>
+        </w:numPr>
+      </w:pPr>
+      <w:r>
+        <w:t>KEYWORD</w:t>
+      </w:r>
+    </w:p>
+    <w:p>
+      <w:pPr>
+        <w:pStyle w:val="Liststycke"/>
+        <w:numPr>
+          <w:ilvl w:val="1"/>
+          <w:numId w:val="5"/>
+        </w:numPr>
+      </w:pPr>
+      <w:r>
+        <w:t>DATATYPE</w:t>
+      </w:r>
+    </w:p>
+    <w:p>
+      <w:pPr>
+        <w:pStyle w:val="Liststycke"/>
+        <w:numPr>
+          <w:ilvl w:val="1"/>
+          <w:numId w:val="5"/>
+        </w:numPr>
+      </w:pPr>
+      <w:r>
+        <w:t xml:space="preserve">annars </w:t>
+      </w:r>
+      <w:r>
+        <w:t>IDENTIFIER</w:t>
+      </w:r>
+    </w:p>
+    <w:p>
+      <w:pPr>
+        <w:pStyle w:val="Liststycke"/>
+        <w:numPr>
+          <w:ilvl w:val="0"/>
+          <w:numId w:val="5"/>
+        </w:numPr>
+      </w:pPr>
+      <w:r>
+        <w:t>Om [”</w:t>
+      </w:r>
+      <w:r>
+        <w:t>]</w:t>
+      </w:r>
+      <w:r>
+        <w:t xml:space="preserve"> eller </w:t>
+      </w:r>
+      <w:r>
+        <w:t>[</w:t>
+      </w:r>
+      <w:r>
+        <w:t>’</w:t>
+      </w:r>
+      <w:r>
+        <w:t>]</w:t>
+      </w:r>
+      <w:r>
+        <w:t xml:space="preserve"> : sträng, om det finns ett stängande citattecken</w:t>
+      </w:r>
+    </w:p>
+    <w:p>
+      <w:pPr>
+        <w:pStyle w:val="Liststycke"/>
+        <w:numPr>
+          <w:ilvl w:val="0"/>
+          <w:numId w:val="5"/>
+        </w:numPr>
+      </w:pPr>
+      <w:r>
+        <w:t>Om startar med en siffra</w:t>
+      </w:r>
+      <w:r>
+        <w:t xml:space="preserve"> [</w:t>
+      </w:r>
+      <w:r>
+        <w:t>0–9</w:t>
+      </w:r>
+      <w:r>
+        <w:t>]</w:t>
+      </w:r>
+      <w:r>
+        <w:t>:</w:t>
+      </w:r>
+    </w:p>
+    <w:p>
+      <w:pPr>
+        <w:pStyle w:val="Liststycke"/>
+        <w:numPr>
+          <w:ilvl w:val="1"/>
+          <w:numId w:val="5"/>
+        </w:numPr>
+      </w:pPr>
+      <w:r>
+        <w:t>INT om det inte finns någon punkt</w:t>
+      </w:r>
+    </w:p>
+    <w:p>
+      <w:pPr>
+        <w:pStyle w:val="Liststycke"/>
+        <w:numPr>
+          <w:ilvl w:val="1"/>
+          <w:numId w:val="5"/>
+        </w:numPr>
+      </w:pPr>
+      <w:r>
+        <w:t>FLOAT om det finns en punkt</w:t>
+      </w:r>
+    </w:p>
+    <w:p>
+      <w:pPr>
+        <w:pStyle w:val="Liststycke"/>
+        <w:numPr>
+          <w:ilvl w:val="1"/>
+          <w:numId w:val="5"/>
+        </w:numPr>
+      </w:pPr>
+      <w:r>
+        <w:t>INVALID</w:t>
+      </w:r>
+      <w:r>
+        <w:t xml:space="preserve"> om fler än en punkt</w:t>
+      </w:r>
+    </w:p>
+    <w:p>
+      <w:pPr>
+        <w:pStyle w:val="Liststycke"/>
+        <w:numPr>
+          <w:ilvl w:val="0"/>
+          <w:numId w:val="5"/>
+        </w:numPr>
+      </w:pPr>
+      <w:r>
+        <w:t>Om [space]</w:t>
+      </w:r>
+      <w:r>
+        <w:t>:</w:t>
+      </w:r>
+    </w:p>
+    <w:p>
+      <w:pPr>
+        <w:pStyle w:val="Liststycke"/>
+        <w:numPr>
+          <w:ilvl w:val="1"/>
+          <w:numId w:val="5"/>
+        </w:numPr>
+      </w:pPr>
+      <w:r>
+        <w:t xml:space="preserve">TAB, </w:t>
+      </w:r>
+      <w:r>
+        <w:t>Om 4 stycken följande [space]</w:t>
+      </w:r>
+    </w:p>
+    <w:p>
+      <w:pPr>
+        <w:pStyle w:val="Liststycke"/>
+        <w:numPr>
+          <w:ilvl w:val="1"/>
+          <w:numId w:val="5"/>
+        </w:numPr>
+      </w:pPr>
+      <w:r>
+        <w:t xml:space="preserve">Annars </w:t>
+      </w:r>
+      <w:r>
+        <w:t>SPACE</w:t>
+      </w:r>
+    </w:p>
+    <w:p>
+      <w:pPr>
+        <w:pStyle w:val="Liststycke"/>
+        <w:numPr>
+          <w:ilvl w:val="0"/>
+          <w:numId w:val="5"/>
+        </w:numPr>
+      </w:pPr>
+      <w:r>
+        <w:t>Om [\n]: EOL</w:t>
+      </w:r>
+    </w:p>
+    <w:p>
+      <w:pPr>
+        <w:pStyle w:val="Liststycke"/>
+        <w:numPr>
+          <w:ilvl w:val="0"/>
+          <w:numId w:val="5"/>
+        </w:numPr>
+      </w:pPr>
+      <w:r>
+        <w:t>O</w:t>
+      </w:r>
+      <w:r>
+        <w:t>m</w:t>
+      </w:r>
+      <w:r>
+        <w:t xml:space="preserve"> [\r\n]: WIN_EOL</w:t>
+      </w:r>
+    </w:p>
+    <w:p>
+      <w:pPr>
+        <w:pStyle w:val="Liststycke"/>
+        <w:numPr>
+          <w:ilvl w:val="0"/>
+          <w:numId w:val="5"/>
+        </w:numPr>
+      </w:pPr>
+      <w:r>
+        <w:t>O</w:t>
+      </w:r>
+      <w:r>
+        <w:t>m</w:t>
+      </w:r>
+      <w:r>
+        <w:t xml:space="preserve"> [(</w:t>
+      </w:r>
+      <w:r>
+        <w:t>]</w:t>
+      </w:r>
+      <w:r>
+        <w:t>,</w:t>
+      </w:r>
+      <w:r>
+        <w:t xml:space="preserve"> </w:t>
+      </w:r>
+      <w:r>
+        <w:t>[</w:t>
+      </w:r>
+      <w:r>
+        <w:t>)</w:t>
+      </w:r>
+      <w:r>
+        <w:t>]</w:t>
+      </w:r>
+      <w:r>
+        <w:t>,</w:t>
+      </w:r>
+      <w:r>
+        <w:t xml:space="preserve"> </w:t>
+      </w:r>
+      <w:r>
+        <w:t>[</w:t>
+      </w:r>
+      <w:r>
+        <w:t>{</w:t>
+      </w:r>
+      <w:r>
+        <w:t>]</w:t>
+      </w:r>
+      <w:r>
+        <w:t xml:space="preserve">, </w:t>
+      </w:r>
+      <w:r>
+        <w:t>[</w:t>
+      </w:r>
+      <w:r>
+        <w:t>}</w:t>
+      </w:r>
+      <w:r>
+        <w:t>]</w:t>
+      </w:r>
+      <w:r>
+        <w:t xml:space="preserve">, </w:t>
+      </w:r>
+      <w:r>
+        <w:t>[</w:t>
+      </w:r>
+      <w:r>
+        <w:t>[</w:t>
+      </w:r>
+      <w:r>
+        <w:t>]</w:t>
+      </w:r>
+      <w:r>
+        <w:t xml:space="preserve">, </w:t>
+      </w:r>
+      <w:r>
+        <w:t>[</w:t>
+      </w:r>
+      <w:r>
+        <w:t>]</w:t>
+      </w:r>
+      <w:r>
+        <w:t>]</w:t>
+      </w:r>
+      <w:r>
+        <w:t xml:space="preserve">, </w:t>
+      </w:r>
+      <w:r>
+        <w:t>[</w:t>
+      </w:r>
+      <w:r>
+        <w:t>&lt;</w:t>
+      </w:r>
+      <w:r>
+        <w:t>]</w:t>
+      </w:r>
+      <w:r>
+        <w:t xml:space="preserve"> eller </w:t>
+      </w:r>
+      <w:r>
+        <w:t>[</w:t>
+      </w:r>
+      <w:r>
+        <w:t>&gt;</w:t>
+      </w:r>
+      <w:r>
+        <w:t>]</w:t>
+      </w:r>
+      <w:r>
+        <w:t>: PARENTHESIS</w:t>
+      </w:r>
+    </w:p>
+    <w:p>
+      <w:pPr>
+        <w:pStyle w:val="Liststycke"/>
+        <w:numPr>
+          <w:ilvl w:val="0"/>
+          <w:numId w:val="5"/>
+        </w:numPr>
+      </w:pPr>
+      <w:r>
+        <w:t>O</w:t>
+      </w:r>
+      <w:r>
+        <w:t>m</w:t>
+      </w:r>
+      <w:r>
+        <w:t xml:space="preserve"> [/#</w:t>
+      </w:r>
+      <w:r>
+        <w:t>]</w:t>
+      </w:r>
+      <w:r>
+        <w:t xml:space="preserve"> eller </w:t>
+      </w:r>
+      <w:r>
+        <w:t>[</w:t>
+      </w:r>
+      <w:r>
+        <w:t>#/</w:t>
+      </w:r>
+      <w:r>
+        <w:t>]</w:t>
+      </w:r>
+      <w:r>
+        <w:t>: MULTILINECOMMENT</w:t>
+      </w:r>
+    </w:p>
+    <w:p>
+      <w:pPr>
+        <w:pStyle w:val="Liststycke"/>
+        <w:numPr>
+          <w:ilvl w:val="0"/>
+          <w:numId w:val="5"/>
+        </w:numPr>
+      </w:pPr>
+      <w:r>
+        <w:t>O</w:t>
+      </w:r>
+      <w:r>
+        <w:t>m</w:t>
+      </w:r>
+      <w:r>
+        <w:t xml:space="preserve"> [#</w:t>
+      </w:r>
+      <w:r>
+        <w:t>]: COMMENT</w:t>
+      </w:r>
+    </w:p>
+    <w:p>
+      <w:pPr>
+        <w:pStyle w:val="Liststycke"/>
+        <w:numPr>
+          <w:ilvl w:val="0"/>
+          <w:numId w:val="5"/>
+        </w:numPr>
+      </w:pPr>
+      <w:r>
+        <w:t>O</w:t>
+      </w:r>
+      <w:r>
+        <w:t>m</w:t>
+      </w:r>
+      <w:r>
+        <w:t xml:space="preserve"> [,]: COMMA</w:t>
+      </w:r>
+    </w:p>
+    <w:p>
+      <w:pPr>
+        <w:pStyle w:val="Liststycke"/>
+        <w:numPr>
+          <w:ilvl w:val="0"/>
+          <w:numId w:val="5"/>
+        </w:numPr>
+      </w:pPr>
+      <w:r>
+        <w:t>Om [.]: MEMBEROP</w:t>
+      </w:r>
+    </w:p>
+    <w:p>
+      <w:pPr>
+        <w:pStyle w:val="Liststycke"/>
+        <w:numPr>
+          <w:ilvl w:val="0"/>
+          <w:numId w:val="5"/>
+        </w:numPr>
+      </w:pPr>
+      <w:r>
+        <w:t>Om [</w:t>
+      </w:r>
+      <w:r>
+        <w:t>==</w:t>
+      </w:r>
+      <w:r>
+        <w:t>]</w:t>
+      </w:r>
+      <w:r>
+        <w:t>,</w:t>
+      </w:r>
+      <w:r>
+        <w:t xml:space="preserve"> </w:t>
+      </w:r>
+      <w:r>
+        <w:t>[</w:t>
+      </w:r>
+      <w:r>
+        <w:t>!=</w:t>
+      </w:r>
+      <w:r>
+        <w:t>]</w:t>
+      </w:r>
+      <w:r>
+        <w:t xml:space="preserve">, </w:t>
+      </w:r>
+      <w:r>
+        <w:t>[</w:t>
+      </w:r>
+      <w:r>
+        <w:t>&lt;</w:t>
+      </w:r>
+      <w:r>
+        <w:t>]</w:t>
+      </w:r>
+      <w:r>
+        <w:t xml:space="preserve">, </w:t>
+      </w:r>
+      <w:r>
+        <w:t>[</w:t>
+      </w:r>
+      <w:r>
+        <w:t>&gt;</w:t>
+      </w:r>
+      <w:r>
+        <w:t>]</w:t>
+      </w:r>
+      <w:r>
+        <w:t xml:space="preserve">, </w:t>
+      </w:r>
+      <w:r>
+        <w:t>[</w:t>
+      </w:r>
+      <w:r>
+        <w:t>&lt;=</w:t>
+      </w:r>
+      <w:r>
+        <w:t>]</w:t>
+      </w:r>
+      <w:r>
+        <w:t xml:space="preserve"> eller</w:t>
+      </w:r>
+      <w:r>
+        <w:t xml:space="preserve"> </w:t>
+      </w:r>
+      <w:r>
+        <w:t>[</w:t>
+      </w:r>
+      <w:r>
+        <w:t>&gt;=</w:t>
+      </w:r>
+      <w:r>
+        <w:t>]</w:t>
+      </w:r>
+      <w:r>
+        <w:t>: RELATIONALOP</w:t>
+      </w:r>
+    </w:p>
+    <w:p>
+      <w:pPr>
+        <w:pStyle w:val="Liststycke"/>
+        <w:numPr>
+          <w:ilvl w:val="0"/>
+          <w:numId w:val="5"/>
+        </w:numPr>
+      </w:pPr>
+      <w:r>
+        <w:t>Om [</w:t>
+      </w:r>
+      <w:r>
+        <w:t>&amp;&amp;</w:t>
+      </w:r>
+      <w:r>
+        <w:t>], [</w:t>
+      </w:r>
+      <w:r>
+        <w:t>||</w:t>
+      </w:r>
+      <w:r>
+        <w:t>] eller [</w:t>
+      </w:r>
+      <w:r>
+        <w:t>!</w:t>
+      </w:r>
+      <w:r>
+        <w:t>]: LOGICALOP</w:t>
+      </w:r>
+    </w:p>
+    <w:p>
+      <w:pPr>
+        <w:pStyle w:val="Liststycke"/>
+        <w:numPr>
+          <w:ilvl w:val="0"/>
+          <w:numId w:val="5"/>
+        </w:numPr>
+      </w:pPr>
+      <w:r>
+        <w:t>Om [=</w:t>
+      </w:r>
+      <w:r>
+        <w:t>]</w:t>
+      </w:r>
+      <w:r>
+        <w:t xml:space="preserve">, </w:t>
+      </w:r>
+      <w:r>
+        <w:t>[</w:t>
+      </w:r>
+      <w:r>
+        <w:t>+=</w:t>
+      </w:r>
+      <w:r>
+        <w:t>]</w:t>
+      </w:r>
+      <w:r>
+        <w:t xml:space="preserve">, </w:t>
+      </w:r>
+      <w:r>
+        <w:t>[</w:t>
+      </w:r>
+      <w:r>
+        <w:t>-=</w:t>
+      </w:r>
+      <w:r>
+        <w:t>]</w:t>
+      </w:r>
+      <w:r>
+        <w:t xml:space="preserve">, </w:t>
+      </w:r>
+      <w:r>
+        <w:t>[</w:t>
+      </w:r>
+      <w:r>
+        <w:t>*=</w:t>
+      </w:r>
+      <w:r>
+        <w:t>]</w:t>
+      </w:r>
+      <w:r>
+        <w:t xml:space="preserve">, </w:t>
+      </w:r>
+      <w:r>
+        <w:t>[</w:t>
+      </w:r>
+      <w:r>
+        <w:t>/=</w:t>
+      </w:r>
+      <w:r>
+        <w:t>]</w:t>
+      </w:r>
+      <w:r>
+        <w:t xml:space="preserve"> eller </w:t>
+      </w:r>
+      <w:r>
+        <w:t>[</w:t>
+      </w:r>
+      <w:r>
+        <w:t>%=]: ASSIGNMENTOP</w:t>
+      </w:r>
+    </w:p>
+    <w:p>
+      <w:pPr>
+        <w:pStyle w:val="Liststycke"/>
+        <w:numPr>
+          <w:ilvl w:val="0"/>
+          <w:numId w:val="5"/>
+        </w:numPr>
+      </w:pPr>
+      <w:r>
+        <w:t>Om [</w:t>
+      </w:r>
+      <w:r>
+        <w:t>+</w:t>
+      </w:r>
+      <w:r>
+        <w:t>]</w:t>
+      </w:r>
+      <w:r>
+        <w:t xml:space="preserve">, </w:t>
+      </w:r>
+      <w:r>
+        <w:t>[</w:t>
+      </w:r>
+      <w:r>
+        <w:t>-</w:t>
+      </w:r>
+      <w:r>
+        <w:t>],</w:t>
+      </w:r>
+      <w:r>
+        <w:t xml:space="preserve"> </w:t>
+      </w:r>
+      <w:r>
+        <w:t>[</w:t>
+      </w:r>
+      <w:r>
+        <w:t>/</w:t>
+      </w:r>
+      <w:r>
+        <w:t>]</w:t>
+      </w:r>
+      <w:r>
+        <w:t xml:space="preserve">, </w:t>
+      </w:r>
+      <w:r>
+        <w:t>[</w:t>
+      </w:r>
+      <w:r>
+        <w:t>*</w:t>
+      </w:r>
+      <w:r>
+        <w:t>]</w:t>
+      </w:r>
+      <w:r>
+        <w:t xml:space="preserve">, </w:t>
+      </w:r>
+      <w:r>
+        <w:t>[</w:t>
+      </w:r>
+      <w:r>
+        <w:t>%</w:t>
+      </w:r>
+      <w:r>
+        <w:t>]</w:t>
+      </w:r>
+      <w:r>
+        <w:t xml:space="preserve">, </w:t>
+      </w:r>
+      <w:r>
+        <w:t>[</w:t>
+      </w:r>
+      <w:r>
+        <w:t>**</w:t>
+      </w:r>
+      <w:r>
+        <w:t>]</w:t>
+      </w:r>
+      <w:r>
+        <w:t xml:space="preserve">, </w:t>
+      </w:r>
+      <w:r>
+        <w:t>[</w:t>
+      </w:r>
+      <w:r>
+        <w:t>++</w:t>
+      </w:r>
+      <w:r>
+        <w:t>] eller</w:t>
+      </w:r>
+      <w:r>
+        <w:t xml:space="preserve"> </w:t>
+      </w:r>
+      <w:r>
+        <w:t>[</w:t>
+      </w:r>
+      <w:r>
+        <w:t>--</w:t>
+      </w:r>
+      <w:r>
+        <w:t xml:space="preserve">]: </w:t>
+      </w:r>
+      <w:r>
+        <w:t>ARITHMETICOP</w:t>
+      </w:r>
+      <w:bookmarkStart w:id="1" w:name="_GoBack"/>
+      <w:bookmarkEnd w:id="1"/>
     </w:p>
     <w:p/>
     <w:sectPr>
@@ -1343,6 +2084,95 @@
 <file path=word/numbering.xml><?xml version="1.0" encoding="utf-8"?>
 <w:numbering xmlns:wpc="http://schemas.microsoft.com/office/word/2010/wordprocessingCanvas" xmlns:cx="http://schemas.microsoft.com/office/drawing/2014/chartex" xmlns:cx1="http://schemas.microsoft.com/office/drawing/2015/9/8/chartex" xmlns:cx2="http://schemas.microsoft.com/office/drawing/2015/10/21/chartex" xmlns:cx3="http://schemas.microsoft.com/office/drawing/2016/5/9/chartex" xmlns:cx4="http://schemas.microsoft.com/office/drawing/2016/5/10/chartex" xmlns:cx5="http://schemas.microsoft.com/office/drawing/2016/5/11/chartex" xmlns:cx6="http://schemas.microsoft.com/office/drawing/2016/5/12/chartex" xmlns:cx7="http://schemas.microsoft.com/office/drawing/2016/5/13/chartex" xmlns:cx8="http://schemas.microsoft.com/office/drawing/2016/5/14/chartex" xmlns:mc="http://schemas.openxmlformats.org/markup-compatibility/2006" xmlns:aink="http://schemas.microsoft.com/office/drawing/2016/ink" xmlns:am3d="http://schemas.microsoft.com/office/drawing/2017/model3d" xmlns:o="urn:schemas-microsoft-com:office:office" xmlns:r="http://schemas.openxmlformats.org/officeDocument/2006/relationships" xmlns:m="http://schemas.openxmlformats.org/officeDocument/2006/math" xmlns:v="urn:schemas-microsoft-com:vml" xmlns:wp14="http://schemas.microsoft.com/office/word/2010/wordprocessingDrawing" xmlns:wp="http://schemas.openxmlformats.org/drawingml/2006/wordprocessingDrawing" xmlns:w10="urn:schemas-microsoft-com:office:word" xmlns:w="http://schemas.openxmlformats.org/wordprocessingml/2006/main" xmlns:w14="http://schemas.microsoft.com/office/word/2010/wordml" xmlns:w15="http://schemas.microsoft.com/office/word/2012/wordml" xmlns:w16cid="http://schemas.microsoft.com/office/word/2016/wordml/cid" xmlns:w16se="http://schemas.microsoft.com/office/word/2015/wordml/symex" xmlns:wpg="http://schemas.microsoft.com/office/word/2010/wordprocessingGroup" xmlns:wpi="http://schemas.microsoft.com/office/word/2010/wordprocessingInk" xmlns:wne="http://schemas.microsoft.com/office/word/2006/wordml" xmlns:wps="http://schemas.microsoft.com/office/word/2010/wordprocessingShape" mc:Ignorable="w14 w15 w16se w16cid wp14">
   <w:abstractNum w:abstractNumId="0" w15:restartNumberingAfterBreak="0">
+    <w:nsid w:val="07F2794B"/>
+    <w:multiLevelType w:val="hybridMultilevel"/>
+    <w:tmpl w:val="AAD67DF8"/>
+    <w:lvl w:ilvl="0" w:tplc="041D000F">
+      <w:start w:val="1"/>
+      <w:numFmt w:val="decimal"/>
+      <w:lvlText w:val="%1."/>
+      <w:lvlJc w:val="left"/>
+      <w:pPr>
+        <w:ind w:left="720" w:hanging="360"/>
+      </w:pPr>
+      <w:rPr>
+        <w:rFonts w:hint="default"/>
+      </w:rPr>
+    </w:lvl>
+    <w:lvl w:ilvl="1" w:tplc="041D0019">
+      <w:start w:val="1"/>
+      <w:numFmt w:val="lowerLetter"/>
+      <w:lvlText w:val="%2."/>
+      <w:lvlJc w:val="left"/>
+      <w:pPr>
+        <w:ind w:left="1440" w:hanging="360"/>
+      </w:pPr>
+    </w:lvl>
+    <w:lvl w:ilvl="2" w:tplc="041D001B">
+      <w:start w:val="1"/>
+      <w:numFmt w:val="lowerRoman"/>
+      <w:lvlText w:val="%3."/>
+      <w:lvlJc w:val="right"/>
+      <w:pPr>
+        <w:ind w:left="2160" w:hanging="180"/>
+      </w:pPr>
+    </w:lvl>
+    <w:lvl w:ilvl="3" w:tplc="041D000F" w:tentative="1">
+      <w:start w:val="1"/>
+      <w:numFmt w:val="decimal"/>
+      <w:lvlText w:val="%4."/>
+      <w:lvlJc w:val="left"/>
+      <w:pPr>
+        <w:ind w:left="2880" w:hanging="360"/>
+      </w:pPr>
+    </w:lvl>
+    <w:lvl w:ilvl="4" w:tplc="041D0019" w:tentative="1">
+      <w:start w:val="1"/>
+      <w:numFmt w:val="lowerLetter"/>
+      <w:lvlText w:val="%5."/>
+      <w:lvlJc w:val="left"/>
+      <w:pPr>
+        <w:ind w:left="3600" w:hanging="360"/>
+      </w:pPr>
+    </w:lvl>
+    <w:lvl w:ilvl="5" w:tplc="041D001B" w:tentative="1">
+      <w:start w:val="1"/>
+      <w:numFmt w:val="lowerRoman"/>
+      <w:lvlText w:val="%6."/>
+      <w:lvlJc w:val="right"/>
+      <w:pPr>
+        <w:ind w:left="4320" w:hanging="180"/>
+      </w:pPr>
+    </w:lvl>
+    <w:lvl w:ilvl="6" w:tplc="041D000F" w:tentative="1">
+      <w:start w:val="1"/>
+      <w:numFmt w:val="decimal"/>
+      <w:lvlText w:val="%7."/>
+      <w:lvlJc w:val="left"/>
+      <w:pPr>
+        <w:ind w:left="5040" w:hanging="360"/>
+      </w:pPr>
+    </w:lvl>
+    <w:lvl w:ilvl="7" w:tplc="041D0019" w:tentative="1">
+      <w:start w:val="1"/>
+      <w:numFmt w:val="lowerLetter"/>
+      <w:lvlText w:val="%8."/>
+      <w:lvlJc w:val="left"/>
+      <w:pPr>
+        <w:ind w:left="5760" w:hanging="360"/>
+      </w:pPr>
+    </w:lvl>
+    <w:lvl w:ilvl="8" w:tplc="041D001B" w:tentative="1">
+      <w:start w:val="1"/>
+      <w:numFmt w:val="lowerRoman"/>
+      <w:lvlText w:val="%9."/>
+      <w:lvlJc w:val="right"/>
+      <w:pPr>
+        <w:ind w:left="6480" w:hanging="180"/>
+      </w:pPr>
+    </w:lvl>
+  </w:abstractNum>
+  <w:abstractNum w:abstractNumId="1" w15:restartNumberingAfterBreak="0">
     <w:nsid w:val="471D5485"/>
     <w:multiLevelType w:val="hybridMultilevel"/>
     <w:tmpl w:val="6B8C32F6"/>
@@ -1455,7 +2285,7 @@
       </w:rPr>
     </w:lvl>
   </w:abstractNum>
-  <w:abstractNum w:abstractNumId="1" w15:restartNumberingAfterBreak="0">
+  <w:abstractNum w:abstractNumId="2" w15:restartNumberingAfterBreak="0">
     <w:nsid w:val="59BD6188"/>
     <w:multiLevelType w:val="hybridMultilevel"/>
     <w:tmpl w:val="F0C67606"/>
@@ -1568,7 +2398,7 @@
       </w:rPr>
     </w:lvl>
   </w:abstractNum>
-  <w:abstractNum w:abstractNumId="2" w15:restartNumberingAfterBreak="0">
+  <w:abstractNum w:abstractNumId="3" w15:restartNumberingAfterBreak="0">
     <w:nsid w:val="6CA12DBB"/>
     <w:multiLevelType w:val="hybridMultilevel"/>
     <w:tmpl w:val="55DA1312"/>
@@ -1654,7 +2484,7 @@
       </w:pPr>
     </w:lvl>
   </w:abstractNum>
-  <w:abstractNum w:abstractNumId="3" w15:restartNumberingAfterBreak="0">
+  <w:abstractNum w:abstractNumId="4" w15:restartNumberingAfterBreak="0">
     <w:nsid w:val="7DAF744F"/>
     <w:multiLevelType w:val="hybridMultilevel"/>
     <w:tmpl w:val="F6469F86"/>
@@ -1767,16 +2597,19 @@
     </w:lvl>
   </w:abstractNum>
   <w:num w:numId="1">
-    <w:abstractNumId w:val="0"/>
+    <w:abstractNumId w:val="1"/>
   </w:num>
   <w:num w:numId="2">
-    <w:abstractNumId w:val="1"/>
+    <w:abstractNumId w:val="2"/>
   </w:num>
   <w:num w:numId="3">
+    <w:abstractNumId w:val="4"/>
+  </w:num>
+  <w:num w:numId="4">
     <w:abstractNumId w:val="3"/>
   </w:num>
-  <w:num w:numId="4">
-    <w:abstractNumId w:val="2"/>
+  <w:num w:numId="5">
+    <w:abstractNumId w:val="0"/>
   </w:num>
 </w:numbering>
 </file>

</xml_diff>